<commit_message>
Parte 1 - Quase Pronta.
</commit_message>
<xml_diff>
--- a/trabalho JPA.docx
+++ b/trabalho JPA.docx
@@ -1,28 +1,388 @@
 
 <file path=word/document.xml><?xml version="1.0" encoding="utf-8"?>
-<w:document xmlns:ve="http://schemas.openxmlformats.org/markup-compatibility/2006" xmlns:o="urn:schemas-microsoft-com:office:office" xmlns:r="http://schemas.openxmlformats.org/officeDocument/2006/relationships" xmlns:m="http://schemas.openxmlformats.org/officeDocument/2006/math" xmlns:v="urn:schemas-microsoft-com:vml" xmlns:wp="http://schemas.openxmlformats.org/drawingml/2006/wordprocessingDrawing" xmlns:w10="urn:schemas-microsoft-com:office:word" xmlns:w="http://schemas.openxmlformats.org/wordprocessingml/2006/main" xmlns:wne="http://schemas.microsoft.com/office/word/2006/wordml">
+<w:document xmlns:wpc="http://schemas.microsoft.com/office/word/2010/wordprocessingCanvas" xmlns:mc="http://schemas.openxmlformats.org/markup-compatibility/2006" xmlns:o="urn:schemas-microsoft-com:office:office" xmlns:r="http://schemas.openxmlformats.org/officeDocument/2006/relationships" xmlns:m="http://schemas.openxmlformats.org/officeDocument/2006/math" xmlns:v="urn:schemas-microsoft-com:vml" xmlns:wp14="http://schemas.microsoft.com/office/word/2010/wordprocessingDrawing" xmlns:wp="http://schemas.openxmlformats.org/drawingml/2006/wordprocessingDrawing" xmlns:w10="urn:schemas-microsoft-com:office:word" xmlns:w="http://schemas.openxmlformats.org/wordprocessingml/2006/main" xmlns:w14="http://schemas.microsoft.com/office/word/2010/wordml" xmlns:wpg="http://schemas.microsoft.com/office/word/2010/wordprocessingGroup" xmlns:wpi="http://schemas.microsoft.com/office/word/2010/wordprocessingInk" xmlns:wne="http://schemas.microsoft.com/office/word/2006/wordml" xmlns:wps="http://schemas.microsoft.com/office/word/2010/wordprocessingShape" mc:Ignorable="w14 wp14">
   <w:body>
     <w:p>
-      <w:r>
-        <w:t>Equipe:</w:t>
-      </w:r>
-    </w:p>
-    <w:p>
-      <w:r>
-        <w:t xml:space="preserve">Mariana </w:t>
+      <w:pPr>
+        <w:spacing w:after="0" w:line="240" w:lineRule="auto"/>
+        <w:jc w:val="center"/>
+        <w:rPr>
+          <w:sz w:val="26"/>
+          <w:szCs w:val="26"/>
+        </w:rPr>
+      </w:pPr>
+      <w:r>
+        <w:br/>
+      </w:r>
+      <w:r>
+        <w:rPr>
+          <w:sz w:val="26"/>
+          <w:szCs w:val="26"/>
+        </w:rPr>
+        <w:t xml:space="preserve">Tema: JPA - Java </w:t>
       </w:r>
       <w:proofErr w:type="spellStart"/>
       <w:r>
-        <w:t>Shibuya</w:t>
+        <w:rPr>
+          <w:sz w:val="26"/>
+          <w:szCs w:val="26"/>
+        </w:rPr>
+        <w:t>Persistense</w:t>
       </w:r>
       <w:proofErr w:type="spellEnd"/>
-    </w:p>
-    <w:p>
-      <w:r>
-        <w:t>Jeferson Silveira</w:t>
+      <w:r>
+        <w:rPr>
+          <w:sz w:val="26"/>
+          <w:szCs w:val="26"/>
+        </w:rPr>
+        <w:t xml:space="preserve"> API</w:t>
+      </w:r>
+    </w:p>
+    <w:p>
+      <w:pPr>
+        <w:spacing w:after="0" w:line="240" w:lineRule="auto"/>
+        <w:jc w:val="both"/>
+      </w:pPr>
+      <w:r>
+        <w:t>Parte 1: ORM e JPA</w:t>
+      </w:r>
+    </w:p>
+    <w:p>
+      <w:pPr>
+        <w:spacing w:after="0" w:line="240" w:lineRule="auto"/>
+        <w:jc w:val="both"/>
+      </w:pPr>
+      <w:r>
+        <w:rPr>
+          <w:b/>
+        </w:rPr>
+        <w:br/>
+      </w:r>
+      <w:r>
+        <w:rPr>
+          <w:b/>
+        </w:rPr>
+        <w:t>ORM - O que é mapeamento objeto/rela</w:t>
+      </w:r>
+      <w:r>
+        <w:rPr>
+          <w:b/>
+        </w:rPr>
+        <w:t xml:space="preserve">cional? Como funciona? Quais os </w:t>
+      </w:r>
+      <w:r>
+        <w:rPr>
+          <w:b/>
+        </w:rPr>
+        <w:t>principais ORM do mercado?</w:t>
+      </w:r>
+    </w:p>
+    <w:p>
+      <w:pPr>
+        <w:spacing w:after="0" w:line="240" w:lineRule="auto"/>
+        <w:ind w:firstLine="708"/>
+        <w:jc w:val="both"/>
+      </w:pPr>
+      <w:r>
+        <w:t>É uma técnica de desenvolvimento utilizada para reduzir a impedância da programação orientada aos objetos utilizando bancos de dados relacionais. As tabelas do banco de dados são representadas através de classes e os registros de cada tabela são representados como instanci</w:t>
+      </w:r>
+      <w:r>
+        <w:t>as das classes correspondentes.</w:t>
+      </w:r>
+    </w:p>
+    <w:p>
+      <w:pPr>
+        <w:spacing w:after="0" w:line="240" w:lineRule="auto"/>
+        <w:ind w:firstLine="708"/>
+        <w:jc w:val="both"/>
+      </w:pPr>
+      <w:r>
+        <w:t>Com essa técnica, o programador irá usar uma interface de programação simples que faz todo o trabalho de persistência. Os principais ORM do mercado são o</w:t>
+      </w:r>
+      <w:proofErr w:type="gramStart"/>
+      <w:r>
+        <w:t xml:space="preserve">  </w:t>
+      </w:r>
+      <w:proofErr w:type="spellStart"/>
+      <w:proofErr w:type="gramEnd"/>
+      <w:r>
+        <w:t>Hiberbate</w:t>
+      </w:r>
+      <w:proofErr w:type="spellEnd"/>
+      <w:r>
+        <w:t xml:space="preserve">(apache) , </w:t>
+      </w:r>
+      <w:proofErr w:type="spellStart"/>
+      <w:r>
+        <w:t>Toplink</w:t>
+      </w:r>
+      <w:proofErr w:type="spellEnd"/>
+      <w:r>
+        <w:t xml:space="preserve"> (Oracle), </w:t>
+      </w:r>
+      <w:proofErr w:type="spellStart"/>
+      <w:r>
+        <w:t>Struts</w:t>
+      </w:r>
+      <w:proofErr w:type="spellEnd"/>
+      <w:r>
+        <w:t xml:space="preserve"> e o Spring.</w:t>
+      </w:r>
+    </w:p>
+    <w:p>
+      <w:pPr>
+        <w:spacing w:after="0" w:line="240" w:lineRule="auto"/>
+        <w:jc w:val="both"/>
+      </w:pPr>
+    </w:p>
+    <w:p>
+      <w:pPr>
+        <w:spacing w:after="0" w:line="240" w:lineRule="auto"/>
+        <w:jc w:val="both"/>
+        <w:rPr>
+          <w:b/>
+        </w:rPr>
+      </w:pPr>
+      <w:r>
+        <w:rPr>
+          <w:b/>
+        </w:rPr>
+        <w:t>O que é o padrão JPA? O que ele descreve? De onde surgiu?</w:t>
+      </w:r>
+    </w:p>
+    <w:p>
+      <w:pPr>
+        <w:spacing w:after="0" w:line="240" w:lineRule="auto"/>
+        <w:ind w:firstLine="708"/>
+        <w:jc w:val="both"/>
+      </w:pPr>
+      <w:r>
+        <w:t xml:space="preserve">É um padrão da Java para persistência que deve ser </w:t>
+      </w:r>
+      <w:proofErr w:type="gramStart"/>
+      <w:r>
+        <w:t>implementada</w:t>
+      </w:r>
+      <w:proofErr w:type="gramEnd"/>
+      <w:r>
+        <w:t xml:space="preserve"> por frameworks que queiram seguir o padrão. A JPA define um meio de mapeamento objeto-relacional para objetos Java Simples e Comuns (</w:t>
+      </w:r>
+      <w:proofErr w:type="spellStart"/>
+      <w:r>
+        <w:t>POJOs</w:t>
+      </w:r>
+      <w:proofErr w:type="spellEnd"/>
+      <w:r>
+        <w:t xml:space="preserve">), denominados </w:t>
+      </w:r>
+      <w:proofErr w:type="spellStart"/>
+      <w:r>
+        <w:t>beans</w:t>
+      </w:r>
+      <w:proofErr w:type="spellEnd"/>
+      <w:r>
+        <w:t xml:space="preserve"> de entidade. Diversos frameworks de mapeamento objeto/relacional como o </w:t>
+      </w:r>
+      <w:proofErr w:type="spellStart"/>
+      <w:r>
+        <w:t>Hibernate</w:t>
+      </w:r>
+      <w:proofErr w:type="spellEnd"/>
+      <w:r>
+        <w:t xml:space="preserve"> </w:t>
+      </w:r>
+      <w:proofErr w:type="gramStart"/>
+      <w:r>
+        <w:t>implementaram</w:t>
+      </w:r>
+      <w:proofErr w:type="gramEnd"/>
+      <w:r>
+        <w:t xml:space="preserve"> a JPA. Também gerencia o desenvolvimento de entidades do Modelo Relacional usando a plata</w:t>
+      </w:r>
+      <w:r>
+        <w:t>forma nativa Java SE e Java EE.</w:t>
+      </w:r>
+    </w:p>
+    <w:p>
+      <w:pPr>
+        <w:spacing w:after="0" w:line="240" w:lineRule="auto"/>
+        <w:jc w:val="both"/>
+      </w:pPr>
+    </w:p>
+    <w:p>
+      <w:pPr>
+        <w:spacing w:after="0" w:line="240" w:lineRule="auto"/>
+        <w:rPr>
+          <w:b/>
+        </w:rPr>
+      </w:pPr>
+      <w:r>
+        <w:rPr>
+          <w:b/>
+        </w:rPr>
+        <w:t>Quais as pri</w:t>
+      </w:r>
+      <w:r>
+        <w:rPr>
+          <w:b/>
+        </w:rPr>
+        <w:t xml:space="preserve">ncipais </w:t>
+      </w:r>
+      <w:proofErr w:type="gramStart"/>
+      <w:r>
+        <w:rPr>
+          <w:b/>
+        </w:rPr>
+        <w:t>implementações</w:t>
+      </w:r>
+      <w:proofErr w:type="gramEnd"/>
+      <w:r>
+        <w:rPr>
+          <w:b/>
+        </w:rPr>
+        <w:t xml:space="preserve"> do JPA?</w:t>
+      </w:r>
+    </w:p>
+    <w:p>
+      <w:pPr>
+        <w:spacing w:after="0" w:line="240" w:lineRule="auto"/>
+        <w:ind w:firstLine="708"/>
+        <w:rPr>
+          <w:lang w:val="en-GB"/>
+        </w:rPr>
+      </w:pPr>
+      <w:r>
+        <w:rPr>
+          <w:lang w:val="en-GB"/>
+        </w:rPr>
+        <w:t xml:space="preserve">Hibernate, </w:t>
+      </w:r>
+      <w:proofErr w:type="spellStart"/>
+      <w:r>
+        <w:rPr>
+          <w:lang w:val="en-GB"/>
+        </w:rPr>
+        <w:t>Toplink</w:t>
+      </w:r>
+      <w:proofErr w:type="spellEnd"/>
+      <w:r>
+        <w:rPr>
+          <w:lang w:val="en-GB"/>
+        </w:rPr>
+        <w:t xml:space="preserve">, Eclipse Link, </w:t>
+      </w:r>
+      <w:proofErr w:type="spellStart"/>
+      <w:proofErr w:type="gramStart"/>
+      <w:r>
+        <w:rPr>
+          <w:lang w:val="en-GB"/>
+        </w:rPr>
+        <w:t>OpenJPA</w:t>
+      </w:r>
+      <w:proofErr w:type="spellEnd"/>
+      <w:proofErr w:type="gramEnd"/>
+      <w:r>
+        <w:rPr>
+          <w:lang w:val="en-GB"/>
+        </w:rPr>
+        <w:t>.</w:t>
+      </w:r>
+    </w:p>
+    <w:p>
+      <w:pPr>
+        <w:spacing w:after="0" w:line="240" w:lineRule="auto"/>
+        <w:rPr>
+          <w:rFonts w:ascii="Calibri" w:hAnsi="Calibri"/>
+          <w:b/>
+        </w:rPr>
+      </w:pPr>
+    </w:p>
+    <w:p>
+      <w:pPr>
+        <w:spacing w:after="0" w:line="240" w:lineRule="auto"/>
+        <w:rPr>
+          <w:rFonts w:ascii="Calibri" w:hAnsi="Calibri"/>
+          <w:b/>
+        </w:rPr>
+      </w:pPr>
+      <w:r>
+        <w:rPr>
+          <w:rFonts w:ascii="Calibri" w:hAnsi="Calibri"/>
+          <w:b/>
+        </w:rPr>
+        <w:t>Como se configura o JPA? (</w:t>
+      </w:r>
+      <w:proofErr w:type="gramStart"/>
+      <w:r>
+        <w:rPr>
+          <w:rFonts w:ascii="Calibri" w:hAnsi="Calibri"/>
+          <w:b/>
+        </w:rPr>
+        <w:t>persistence.</w:t>
+      </w:r>
+      <w:proofErr w:type="gramEnd"/>
+      <w:r>
+        <w:rPr>
+          <w:rFonts w:ascii="Calibri" w:hAnsi="Calibri"/>
+          <w:b/>
+        </w:rPr>
+        <w:t>xml)</w:t>
+      </w:r>
+    </w:p>
+    <w:p>
+      <w:pPr>
+        <w:spacing w:after="0" w:line="240" w:lineRule="auto"/>
+        <w:rPr>
+          <w:rFonts w:ascii="Calibri" w:hAnsi="Calibri"/>
+          <w:b/>
+        </w:rPr>
+      </w:pPr>
+    </w:p>
+    <w:p>
+      <w:pPr>
+        <w:spacing w:after="0" w:line="240" w:lineRule="auto"/>
+        <w:rPr>
+          <w:rFonts w:ascii="Calibri" w:hAnsi="Calibri"/>
+          <w:b/>
+        </w:rPr>
+      </w:pPr>
+      <w:bookmarkStart w:id="0" w:name="_GoBack"/>
+      <w:bookmarkEnd w:id="0"/>
+    </w:p>
+    <w:p>
+      <w:pPr>
+        <w:spacing w:after="0" w:line="240" w:lineRule="auto"/>
+      </w:pPr>
+    </w:p>
+    <w:p>
+      <w:pPr>
+        <w:spacing w:after="0" w:line="240" w:lineRule="auto"/>
+        <w:jc w:val="both"/>
+        <w:rPr>
+          <w:sz w:val="26"/>
+          <w:szCs w:val="26"/>
+        </w:rPr>
+      </w:pPr>
+      <w:r>
+        <w:br/>
+      </w:r>
+      <w:r>
+        <w:rPr>
+          <w:sz w:val="26"/>
+          <w:szCs w:val="26"/>
+        </w:rPr>
+        <w:br/>
+      </w:r>
+      <w:r>
+        <w:rPr>
+          <w:sz w:val="26"/>
+          <w:szCs w:val="26"/>
+        </w:rPr>
+        <w:br/>
       </w:r>
     </w:p>
     <w:sectPr>
+      <w:headerReference w:type="default" r:id="rId7"/>
       <w:pgSz w:w="11906" w:h="16838"/>
       <w:pgMar w:top="1417" w:right="1701" w:bottom="1417" w:left="1701" w:header="708" w:footer="708" w:gutter="0"/>
       <w:cols w:space="708"/>
@@ -32,8 +392,137 @@
 </w:document>
 </file>
 
+<file path=word/endnotes.xml><?xml version="1.0" encoding="utf-8"?>
+<w:endnotes xmlns:wpc="http://schemas.microsoft.com/office/word/2010/wordprocessingCanvas" xmlns:mc="http://schemas.openxmlformats.org/markup-compatibility/2006" xmlns:o="urn:schemas-microsoft-com:office:office" xmlns:r="http://schemas.openxmlformats.org/officeDocument/2006/relationships" xmlns:m="http://schemas.openxmlformats.org/officeDocument/2006/math" xmlns:v="urn:schemas-microsoft-com:vml" xmlns:wp14="http://schemas.microsoft.com/office/word/2010/wordprocessingDrawing" xmlns:wp="http://schemas.openxmlformats.org/drawingml/2006/wordprocessingDrawing" xmlns:w10="urn:schemas-microsoft-com:office:word" xmlns:w="http://schemas.openxmlformats.org/wordprocessingml/2006/main" xmlns:w14="http://schemas.microsoft.com/office/word/2010/wordml" xmlns:wpg="http://schemas.microsoft.com/office/word/2010/wordprocessingGroup" xmlns:wpi="http://schemas.microsoft.com/office/word/2010/wordprocessingInk" xmlns:wne="http://schemas.microsoft.com/office/word/2006/wordml" xmlns:wps="http://schemas.microsoft.com/office/word/2010/wordprocessingShape" mc:Ignorable="w14 wp14">
+  <w:endnote w:type="separator" w:id="-1">
+    <w:p>
+      <w:pPr>
+        <w:spacing w:after="0" w:line="240" w:lineRule="auto"/>
+      </w:pPr>
+      <w:r>
+        <w:separator/>
+      </w:r>
+    </w:p>
+  </w:endnote>
+  <w:endnote w:type="continuationSeparator" w:id="0">
+    <w:p>
+      <w:pPr>
+        <w:spacing w:after="0" w:line="240" w:lineRule="auto"/>
+      </w:pPr>
+      <w:r>
+        <w:continuationSeparator/>
+      </w:r>
+    </w:p>
+  </w:endnote>
+</w:endnotes>
+</file>
+
+<file path=word/footnotes.xml><?xml version="1.0" encoding="utf-8"?>
+<w:footnotes xmlns:wpc="http://schemas.microsoft.com/office/word/2010/wordprocessingCanvas" xmlns:mc="http://schemas.openxmlformats.org/markup-compatibility/2006" xmlns:o="urn:schemas-microsoft-com:office:office" xmlns:r="http://schemas.openxmlformats.org/officeDocument/2006/relationships" xmlns:m="http://schemas.openxmlformats.org/officeDocument/2006/math" xmlns:v="urn:schemas-microsoft-com:vml" xmlns:wp14="http://schemas.microsoft.com/office/word/2010/wordprocessingDrawing" xmlns:wp="http://schemas.openxmlformats.org/drawingml/2006/wordprocessingDrawing" xmlns:w10="urn:schemas-microsoft-com:office:word" xmlns:w="http://schemas.openxmlformats.org/wordprocessingml/2006/main" xmlns:w14="http://schemas.microsoft.com/office/word/2010/wordml" xmlns:wpg="http://schemas.microsoft.com/office/word/2010/wordprocessingGroup" xmlns:wpi="http://schemas.microsoft.com/office/word/2010/wordprocessingInk" xmlns:wne="http://schemas.microsoft.com/office/word/2006/wordml" xmlns:wps="http://schemas.microsoft.com/office/word/2010/wordprocessingShape" mc:Ignorable="w14 wp14">
+  <w:footnote w:type="separator" w:id="-1">
+    <w:p>
+      <w:pPr>
+        <w:spacing w:after="0" w:line="240" w:lineRule="auto"/>
+      </w:pPr>
+      <w:r>
+        <w:separator/>
+      </w:r>
+    </w:p>
+  </w:footnote>
+  <w:footnote w:type="continuationSeparator" w:id="0">
+    <w:p>
+      <w:pPr>
+        <w:spacing w:after="0" w:line="240" w:lineRule="auto"/>
+      </w:pPr>
+      <w:r>
+        <w:continuationSeparator/>
+      </w:r>
+    </w:p>
+  </w:footnote>
+</w:footnotes>
+</file>
+
+<file path=word/header1.xml><?xml version="1.0" encoding="utf-8"?>
+<w:hdr xmlns:wpc="http://schemas.microsoft.com/office/word/2010/wordprocessingCanvas" xmlns:mc="http://schemas.openxmlformats.org/markup-compatibility/2006" xmlns:o="urn:schemas-microsoft-com:office:office" xmlns:r="http://schemas.openxmlformats.org/officeDocument/2006/relationships" xmlns:m="http://schemas.openxmlformats.org/officeDocument/2006/math" xmlns:v="urn:schemas-microsoft-com:vml" xmlns:wp14="http://schemas.microsoft.com/office/word/2010/wordprocessingDrawing" xmlns:wp="http://schemas.openxmlformats.org/drawingml/2006/wordprocessingDrawing" xmlns:w10="urn:schemas-microsoft-com:office:word" xmlns:w="http://schemas.openxmlformats.org/wordprocessingml/2006/main" xmlns:w14="http://schemas.microsoft.com/office/word/2010/wordml" xmlns:wpg="http://schemas.microsoft.com/office/word/2010/wordprocessingGroup" xmlns:wpi="http://schemas.microsoft.com/office/word/2010/wordprocessingInk" xmlns:wne="http://schemas.microsoft.com/office/word/2006/wordml" xmlns:wps="http://schemas.microsoft.com/office/word/2010/wordprocessingShape" mc:Ignorable="w14 wp14">
+  <w:p>
+    <w:pPr>
+      <w:pStyle w:val="Cabealho"/>
+    </w:pPr>
+    <w:r>
+      <w:t xml:space="preserve">FACET – Faculdade de </w:t>
+    </w:r>
+    <w:proofErr w:type="spellStart"/>
+    <w:r>
+      <w:t>Ciencias</w:t>
+    </w:r>
+    <w:proofErr w:type="spellEnd"/>
+    <w:r>
+      <w:t xml:space="preserve"> Exatas e </w:t>
+    </w:r>
+    <w:proofErr w:type="spellStart"/>
+    <w:r>
+      <w:t>Tecnologicas</w:t>
+    </w:r>
+    <w:proofErr w:type="spellEnd"/>
+  </w:p>
+  <w:p>
+    <w:pPr>
+      <w:pStyle w:val="Cabealho"/>
+    </w:pPr>
+    <w:r>
+      <w:t>FASA – Faculdade Santo Agostinho</w:t>
+    </w:r>
+    <w:r>
+      <w:br/>
+      <w:t xml:space="preserve">Disciplina: Linguagem de </w:t>
+    </w:r>
+    <w:proofErr w:type="spellStart"/>
+    <w:r>
+      <w:t>Programacao</w:t>
+    </w:r>
+    <w:proofErr w:type="spellEnd"/>
+    <w:r>
+      <w:t xml:space="preserve"> IV</w:t>
+    </w:r>
+    <w:r>
+      <w:br/>
+      <w:t xml:space="preserve">Professor: </w:t>
+    </w:r>
+    <w:proofErr w:type="spellStart"/>
+    <w:r>
+      <w:t>Petronio</w:t>
+    </w:r>
+    <w:proofErr w:type="spellEnd"/>
+    <w:r>
+      <w:t xml:space="preserve"> Candido de Lima e Silva</w:t>
+    </w:r>
+    <w:r>
+      <w:br/>
+      <w:t xml:space="preserve">Equipe: Mariana </w:t>
+    </w:r>
+    <w:proofErr w:type="spellStart"/>
+    <w:r>
+      <w:t>Mayumi</w:t>
+    </w:r>
+    <w:proofErr w:type="spellEnd"/>
+    <w:r>
+      <w:t xml:space="preserve"> Ferreira </w:t>
+    </w:r>
+    <w:proofErr w:type="spellStart"/>
+    <w:r>
+      <w:t>Shibuya</w:t>
+    </w:r>
+    <w:proofErr w:type="spellEnd"/>
+    <w:r>
+      <w:br/>
+      <w:t xml:space="preserve">              Jeferson Silveira Santos de Andrade</w:t>
+    </w:r>
+  </w:p>
+</w:hdr>
+</file>
+
 <file path=word/styles.xml><?xml version="1.0" encoding="utf-8"?>
-<w:styles xmlns:r="http://schemas.openxmlformats.org/officeDocument/2006/relationships" xmlns:w="http://schemas.openxmlformats.org/wordprocessingml/2006/main">
+<w:styles xmlns:mc="http://schemas.openxmlformats.org/markup-compatibility/2006" xmlns:r="http://schemas.openxmlformats.org/officeDocument/2006/relationships" xmlns:w="http://schemas.openxmlformats.org/wordprocessingml/2006/main" xmlns:w14="http://schemas.microsoft.com/office/word/2010/wordml" mc:Ignorable="w14">
   <w:docDefaults>
     <w:rPrDefault>
       <w:rPr>
@@ -204,7 +693,240 @@
     <w:uiPriority w:val="99"/>
     <w:semiHidden/>
     <w:unhideWhenUsed/>
+    <w:tblPr>
+      <w:tblInd w:w="0" w:type="dxa"/>
+      <w:tblCellMar>
+        <w:top w:w="0" w:type="dxa"/>
+        <w:left w:w="108" w:type="dxa"/>
+        <w:bottom w:w="0" w:type="dxa"/>
+        <w:right w:w="108" w:type="dxa"/>
+      </w:tblCellMar>
+    </w:tblPr>
+  </w:style>
+  <w:style w:type="numbering" w:default="1" w:styleId="Semlista">
+    <w:name w:val="No List"/>
+    <w:uiPriority w:val="99"/>
+    <w:semiHidden/>
+    <w:unhideWhenUsed/>
+  </w:style>
+  <w:style w:type="paragraph" w:styleId="Cabealho">
+    <w:name w:val="header"/>
+    <w:basedOn w:val="Normal"/>
+    <w:link w:val="CabealhoChar"/>
+    <w:uiPriority w:val="99"/>
+    <w:unhideWhenUsed/>
+    <w:rsid w:val="003135E2"/>
+    <w:pPr>
+      <w:tabs>
+        <w:tab w:val="center" w:pos="4252"/>
+        <w:tab w:val="right" w:pos="8504"/>
+      </w:tabs>
+      <w:spacing w:after="0" w:line="240" w:lineRule="auto"/>
+    </w:pPr>
+  </w:style>
+  <w:style w:type="character" w:customStyle="1" w:styleId="CabealhoChar">
+    <w:name w:val="Cabeçalho Char"/>
+    <w:basedOn w:val="Fontepargpadro"/>
+    <w:link w:val="Cabealho"/>
+    <w:uiPriority w:val="99"/>
+    <w:rsid w:val="003135E2"/>
+  </w:style>
+  <w:style w:type="paragraph" w:styleId="Rodap">
+    <w:name w:val="footer"/>
+    <w:basedOn w:val="Normal"/>
+    <w:link w:val="RodapChar"/>
+    <w:uiPriority w:val="99"/>
+    <w:unhideWhenUsed/>
+    <w:rsid w:val="003135E2"/>
+    <w:pPr>
+      <w:tabs>
+        <w:tab w:val="center" w:pos="4252"/>
+        <w:tab w:val="right" w:pos="8504"/>
+      </w:tabs>
+      <w:spacing w:after="0" w:line="240" w:lineRule="auto"/>
+    </w:pPr>
+  </w:style>
+  <w:style w:type="character" w:customStyle="1" w:styleId="RodapChar">
+    <w:name w:val="Rodapé Char"/>
+    <w:basedOn w:val="Fontepargpadro"/>
+    <w:link w:val="Rodap"/>
+    <w:uiPriority w:val="99"/>
+    <w:rsid w:val="003135E2"/>
+  </w:style>
+</w:styles>
+</file>
+
+<file path=word/stylesWithEffects.xml><?xml version="1.0" encoding="utf-8"?>
+<w:styles xmlns:wpc="http://schemas.microsoft.com/office/word/2010/wordprocessingCanvas" xmlns:mc="http://schemas.openxmlformats.org/markup-compatibility/2006" xmlns:o="urn:schemas-microsoft-com:office:office" xmlns:r="http://schemas.openxmlformats.org/officeDocument/2006/relationships" xmlns:m="http://schemas.openxmlformats.org/officeDocument/2006/math" xmlns:v="urn:schemas-microsoft-com:vml" xmlns:wp14="http://schemas.microsoft.com/office/word/2010/wordprocessingDrawing" xmlns:wp="http://schemas.openxmlformats.org/drawingml/2006/wordprocessingDrawing" xmlns:w10="urn:schemas-microsoft-com:office:word" xmlns:w="http://schemas.openxmlformats.org/wordprocessingml/2006/main" xmlns:w14="http://schemas.microsoft.com/office/word/2010/wordml" xmlns:wpg="http://schemas.microsoft.com/office/word/2010/wordprocessingGroup" xmlns:wpi="http://schemas.microsoft.com/office/word/2010/wordprocessingInk" xmlns:wne="http://schemas.microsoft.com/office/word/2006/wordml" xmlns:wps="http://schemas.microsoft.com/office/word/2010/wordprocessingShape" mc:Ignorable="w14 wp14">
+  <w:docDefaults>
+    <w:rPrDefault>
+      <w:rPr>
+        <w:rFonts w:asciiTheme="minorHAnsi" w:eastAsiaTheme="minorEastAsia" w:hAnsiTheme="minorHAnsi" w:cstheme="minorBidi"/>
+        <w:sz w:val="22"/>
+        <w:szCs w:val="22"/>
+        <w:lang w:val="pt-BR" w:eastAsia="pt-BR" w:bidi="ar-SA"/>
+      </w:rPr>
+    </w:rPrDefault>
+    <w:pPrDefault>
+      <w:pPr>
+        <w:spacing w:after="200" w:line="276" w:lineRule="auto"/>
+      </w:pPr>
+    </w:pPrDefault>
+  </w:docDefaults>
+  <w:latentStyles w:defLockedState="0" w:defUIPriority="99" w:defSemiHidden="1" w:defUnhideWhenUsed="1" w:defQFormat="0" w:count="267">
+    <w:lsdException w:name="Normal" w:semiHidden="0" w:uiPriority="0" w:unhideWhenUsed="0" w:qFormat="1"/>
+    <w:lsdException w:name="heading 1" w:semiHidden="0" w:uiPriority="9" w:unhideWhenUsed="0" w:qFormat="1"/>
+    <w:lsdException w:name="heading 2" w:uiPriority="9" w:qFormat="1"/>
+    <w:lsdException w:name="heading 3" w:uiPriority="9" w:qFormat="1"/>
+    <w:lsdException w:name="heading 4" w:uiPriority="9" w:qFormat="1"/>
+    <w:lsdException w:name="heading 5" w:uiPriority="9" w:qFormat="1"/>
+    <w:lsdException w:name="heading 6" w:uiPriority="9" w:qFormat="1"/>
+    <w:lsdException w:name="heading 7" w:uiPriority="9" w:qFormat="1"/>
+    <w:lsdException w:name="heading 8" w:uiPriority="9" w:qFormat="1"/>
+    <w:lsdException w:name="heading 9" w:uiPriority="9" w:qFormat="1"/>
+    <w:lsdException w:name="toc 1" w:uiPriority="39"/>
+    <w:lsdException w:name="toc 2" w:uiPriority="39"/>
+    <w:lsdException w:name="toc 3" w:uiPriority="39"/>
+    <w:lsdException w:name="toc 4" w:uiPriority="39"/>
+    <w:lsdException w:name="toc 5" w:uiPriority="39"/>
+    <w:lsdException w:name="toc 6" w:uiPriority="39"/>
+    <w:lsdException w:name="toc 7" w:uiPriority="39"/>
+    <w:lsdException w:name="toc 8" w:uiPriority="39"/>
+    <w:lsdException w:name="toc 9" w:uiPriority="39"/>
+    <w:lsdException w:name="caption" w:uiPriority="35" w:qFormat="1"/>
+    <w:lsdException w:name="Title" w:semiHidden="0" w:uiPriority="10" w:unhideWhenUsed="0" w:qFormat="1"/>
+    <w:lsdException w:name="Default Paragraph Font" w:uiPriority="1"/>
+    <w:lsdException w:name="Subtitle" w:semiHidden="0" w:uiPriority="11" w:unhideWhenUsed="0" w:qFormat="1"/>
+    <w:lsdException w:name="Strong" w:semiHidden="0" w:uiPriority="22" w:unhideWhenUsed="0" w:qFormat="1"/>
+    <w:lsdException w:name="Emphasis" w:semiHidden="0" w:uiPriority="20" w:unhideWhenUsed="0" w:qFormat="1"/>
+    <w:lsdException w:name="Table Grid" w:semiHidden="0" w:uiPriority="59" w:unhideWhenUsed="0"/>
+    <w:lsdException w:name="Placeholder Text" w:unhideWhenUsed="0"/>
+    <w:lsdException w:name="No Spacing" w:semiHidden="0" w:uiPriority="1" w:unhideWhenUsed="0" w:qFormat="1"/>
+    <w:lsdException w:name="Light Shading" w:semiHidden="0" w:uiPriority="60" w:unhideWhenUsed="0"/>
+    <w:lsdException w:name="Light List" w:semiHidden="0" w:uiPriority="61" w:unhideWhenUsed="0"/>
+    <w:lsdException w:name="Light Grid" w:semiHidden="0" w:uiPriority="62" w:unhideWhenUsed="0"/>
+    <w:lsdException w:name="Medium Shading 1" w:semiHidden="0" w:uiPriority="63" w:unhideWhenUsed="0"/>
+    <w:lsdException w:name="Medium Shading 2" w:semiHidden="0" w:uiPriority="64" w:unhideWhenUsed="0"/>
+    <w:lsdException w:name="Medium List 1" w:semiHidden="0" w:uiPriority="65" w:unhideWhenUsed="0"/>
+    <w:lsdException w:name="Medium List 2" w:semiHidden="0" w:uiPriority="66" w:unhideWhenUsed="0"/>
+    <w:lsdException w:name="Medium Grid 1" w:semiHidden="0" w:uiPriority="67" w:unhideWhenUsed="0"/>
+    <w:lsdException w:name="Medium Grid 2" w:semiHidden="0" w:uiPriority="68" w:unhideWhenUsed="0"/>
+    <w:lsdException w:name="Medium Grid 3" w:semiHidden="0" w:uiPriority="69" w:unhideWhenUsed="0"/>
+    <w:lsdException w:name="Dark List" w:semiHidden="0" w:uiPriority="70" w:unhideWhenUsed="0"/>
+    <w:lsdException w:name="Colorful Shading" w:semiHidden="0" w:uiPriority="71" w:unhideWhenUsed="0"/>
+    <w:lsdException w:name="Colorful List" w:semiHidden="0" w:uiPriority="72" w:unhideWhenUsed="0"/>
+    <w:lsdException w:name="Colorful Grid" w:semiHidden="0" w:uiPriority="73" w:unhideWhenUsed="0"/>
+    <w:lsdException w:name="Light Shading Accent 1" w:semiHidden="0" w:uiPriority="60" w:unhideWhenUsed="0"/>
+    <w:lsdException w:name="Light List Accent 1" w:semiHidden="0" w:uiPriority="61" w:unhideWhenUsed="0"/>
+    <w:lsdException w:name="Light Grid Accent 1" w:semiHidden="0" w:uiPriority="62" w:unhideWhenUsed="0"/>
+    <w:lsdException w:name="Medium Shading 1 Accent 1" w:semiHidden="0" w:uiPriority="63" w:unhideWhenUsed="0"/>
+    <w:lsdException w:name="Medium Shading 2 Accent 1" w:semiHidden="0" w:uiPriority="64" w:unhideWhenUsed="0"/>
+    <w:lsdException w:name="Medium List 1 Accent 1" w:semiHidden="0" w:uiPriority="65" w:unhideWhenUsed="0"/>
+    <w:lsdException w:name="Revision" w:unhideWhenUsed="0"/>
+    <w:lsdException w:name="List Paragraph" w:semiHidden="0" w:uiPriority="34" w:unhideWhenUsed="0" w:qFormat="1"/>
+    <w:lsdException w:name="Quote" w:semiHidden="0" w:uiPriority="29" w:unhideWhenUsed="0" w:qFormat="1"/>
+    <w:lsdException w:name="Intense Quote" w:semiHidden="0" w:uiPriority="30" w:unhideWhenUsed="0" w:qFormat="1"/>
+    <w:lsdException w:name="Medium List 2 Accent 1" w:semiHidden="0" w:uiPriority="66" w:unhideWhenUsed="0"/>
+    <w:lsdException w:name="Medium Grid 1 Accent 1" w:semiHidden="0" w:uiPriority="67" w:unhideWhenUsed="0"/>
+    <w:lsdException w:name="Medium Grid 2 Accent 1" w:semiHidden="0" w:uiPriority="68" w:unhideWhenUsed="0"/>
+    <w:lsdException w:name="Medium Grid 3 Accent 1" w:semiHidden="0" w:uiPriority="69" w:unhideWhenUsed="0"/>
+    <w:lsdException w:name="Dark List Accent 1" w:semiHidden="0" w:uiPriority="70" w:unhideWhenUsed="0"/>
+    <w:lsdException w:name="Colorful Shading Accent 1" w:semiHidden="0" w:uiPriority="71" w:unhideWhenUsed="0"/>
+    <w:lsdException w:name="Colorful List Accent 1" w:semiHidden="0" w:uiPriority="72" w:unhideWhenUsed="0"/>
+    <w:lsdException w:name="Colorful Grid Accent 1" w:semiHidden="0" w:uiPriority="73" w:unhideWhenUsed="0"/>
+    <w:lsdException w:name="Light Shading Accent 2" w:semiHidden="0" w:uiPriority="60" w:unhideWhenUsed="0"/>
+    <w:lsdException w:name="Light List Accent 2" w:semiHidden="0" w:uiPriority="61" w:unhideWhenUsed="0"/>
+    <w:lsdException w:name="Light Grid Accent 2" w:semiHidden="0" w:uiPriority="62" w:unhideWhenUsed="0"/>
+    <w:lsdException w:name="Medium Shading 1 Accent 2" w:semiHidden="0" w:uiPriority="63" w:unhideWhenUsed="0"/>
+    <w:lsdException w:name="Medium Shading 2 Accent 2" w:semiHidden="0" w:uiPriority="64" w:unhideWhenUsed="0"/>
+    <w:lsdException w:name="Medium List 1 Accent 2" w:semiHidden="0" w:uiPriority="65" w:unhideWhenUsed="0"/>
+    <w:lsdException w:name="Medium List 2 Accent 2" w:semiHidden="0" w:uiPriority="66" w:unhideWhenUsed="0"/>
+    <w:lsdException w:name="Medium Grid 1 Accent 2" w:semiHidden="0" w:uiPriority="67" w:unhideWhenUsed="0"/>
+    <w:lsdException w:name="Medium Grid 2 Accent 2" w:semiHidden="0" w:uiPriority="68" w:unhideWhenUsed="0"/>
+    <w:lsdException w:name="Medium Grid 3 Accent 2" w:semiHidden="0" w:uiPriority="69" w:unhideWhenUsed="0"/>
+    <w:lsdException w:name="Dark List Accent 2" w:semiHidden="0" w:uiPriority="70" w:unhideWhenUsed="0"/>
+    <w:lsdException w:name="Colorful Shading Accent 2" w:semiHidden="0" w:uiPriority="71" w:unhideWhenUsed="0"/>
+    <w:lsdException w:name="Colorful List Accent 2" w:semiHidden="0" w:uiPriority="72" w:unhideWhenUsed="0"/>
+    <w:lsdException w:name="Colorful Grid Accent 2" w:semiHidden="0" w:uiPriority="73" w:unhideWhenUsed="0"/>
+    <w:lsdException w:name="Light Shading Accent 3" w:semiHidden="0" w:uiPriority="60" w:unhideWhenUsed="0"/>
+    <w:lsdException w:name="Light List Accent 3" w:semiHidden="0" w:uiPriority="61" w:unhideWhenUsed="0"/>
+    <w:lsdException w:name="Light Grid Accent 3" w:semiHidden="0" w:uiPriority="62" w:unhideWhenUsed="0"/>
+    <w:lsdException w:name="Medium Shading 1 Accent 3" w:semiHidden="0" w:uiPriority="63" w:unhideWhenUsed="0"/>
+    <w:lsdException w:name="Medium Shading 2 Accent 3" w:semiHidden="0" w:uiPriority="64" w:unhideWhenUsed="0"/>
+    <w:lsdException w:name="Medium List 1 Accent 3" w:semiHidden="0" w:uiPriority="65" w:unhideWhenUsed="0"/>
+    <w:lsdException w:name="Medium List 2 Accent 3" w:semiHidden="0" w:uiPriority="66" w:unhideWhenUsed="0"/>
+    <w:lsdException w:name="Medium Grid 1 Accent 3" w:semiHidden="0" w:uiPriority="67" w:unhideWhenUsed="0"/>
+    <w:lsdException w:name="Medium Grid 2 Accent 3" w:semiHidden="0" w:uiPriority="68" w:unhideWhenUsed="0"/>
+    <w:lsdException w:name="Medium Grid 3 Accent 3" w:semiHidden="0" w:uiPriority="69" w:unhideWhenUsed="0"/>
+    <w:lsdException w:name="Dark List Accent 3" w:semiHidden="0" w:uiPriority="70" w:unhideWhenUsed="0"/>
+    <w:lsdException w:name="Colorful Shading Accent 3" w:semiHidden="0" w:uiPriority="71" w:unhideWhenUsed="0"/>
+    <w:lsdException w:name="Colorful List Accent 3" w:semiHidden="0" w:uiPriority="72" w:unhideWhenUsed="0"/>
+    <w:lsdException w:name="Colorful Grid Accent 3" w:semiHidden="0" w:uiPriority="73" w:unhideWhenUsed="0"/>
+    <w:lsdException w:name="Light Shading Accent 4" w:semiHidden="0" w:uiPriority="60" w:unhideWhenUsed="0"/>
+    <w:lsdException w:name="Light List Accent 4" w:semiHidden="0" w:uiPriority="61" w:unhideWhenUsed="0"/>
+    <w:lsdException w:name="Light Grid Accent 4" w:semiHidden="0" w:uiPriority="62" w:unhideWhenUsed="0"/>
+    <w:lsdException w:name="Medium Shading 1 Accent 4" w:semiHidden="0" w:uiPriority="63" w:unhideWhenUsed="0"/>
+    <w:lsdException w:name="Medium Shading 2 Accent 4" w:semiHidden="0" w:uiPriority="64" w:unhideWhenUsed="0"/>
+    <w:lsdException w:name="Medium List 1 Accent 4" w:semiHidden="0" w:uiPriority="65" w:unhideWhenUsed="0"/>
+    <w:lsdException w:name="Medium List 2 Accent 4" w:semiHidden="0" w:uiPriority="66" w:unhideWhenUsed="0"/>
+    <w:lsdException w:name="Medium Grid 1 Accent 4" w:semiHidden="0" w:uiPriority="67" w:unhideWhenUsed="0"/>
+    <w:lsdException w:name="Medium Grid 2 Accent 4" w:semiHidden="0" w:uiPriority="68" w:unhideWhenUsed="0"/>
+    <w:lsdException w:name="Medium Grid 3 Accent 4" w:semiHidden="0" w:uiPriority="69" w:unhideWhenUsed="0"/>
+    <w:lsdException w:name="Dark List Accent 4" w:semiHidden="0" w:uiPriority="70" w:unhideWhenUsed="0"/>
+    <w:lsdException w:name="Colorful Shading Accent 4" w:semiHidden="0" w:uiPriority="71" w:unhideWhenUsed="0"/>
+    <w:lsdException w:name="Colorful List Accent 4" w:semiHidden="0" w:uiPriority="72" w:unhideWhenUsed="0"/>
+    <w:lsdException w:name="Colorful Grid Accent 4" w:semiHidden="0" w:uiPriority="73" w:unhideWhenUsed="0"/>
+    <w:lsdException w:name="Light Shading Accent 5" w:semiHidden="0" w:uiPriority="60" w:unhideWhenUsed="0"/>
+    <w:lsdException w:name="Light List Accent 5" w:semiHidden="0" w:uiPriority="61" w:unhideWhenUsed="0"/>
+    <w:lsdException w:name="Light Grid Accent 5" w:semiHidden="0" w:uiPriority="62" w:unhideWhenUsed="0"/>
+    <w:lsdException w:name="Medium Shading 1 Accent 5" w:semiHidden="0" w:uiPriority="63" w:unhideWhenUsed="0"/>
+    <w:lsdException w:name="Medium Shading 2 Accent 5" w:semiHidden="0" w:uiPriority="64" w:unhideWhenUsed="0"/>
+    <w:lsdException w:name="Medium List 1 Accent 5" w:semiHidden="0" w:uiPriority="65" w:unhideWhenUsed="0"/>
+    <w:lsdException w:name="Medium List 2 Accent 5" w:semiHidden="0" w:uiPriority="66" w:unhideWhenUsed="0"/>
+    <w:lsdException w:name="Medium Grid 1 Accent 5" w:semiHidden="0" w:uiPriority="67" w:unhideWhenUsed="0"/>
+    <w:lsdException w:name="Medium Grid 2 Accent 5" w:semiHidden="0" w:uiPriority="68" w:unhideWhenUsed="0"/>
+    <w:lsdException w:name="Medium Grid 3 Accent 5" w:semiHidden="0" w:uiPriority="69" w:unhideWhenUsed="0"/>
+    <w:lsdException w:name="Dark List Accent 5" w:semiHidden="0" w:uiPriority="70" w:unhideWhenUsed="0"/>
+    <w:lsdException w:name="Colorful Shading Accent 5" w:semiHidden="0" w:uiPriority="71" w:unhideWhenUsed="0"/>
+    <w:lsdException w:name="Colorful List Accent 5" w:semiHidden="0" w:uiPriority="72" w:unhideWhenUsed="0"/>
+    <w:lsdException w:name="Colorful Grid Accent 5" w:semiHidden="0" w:uiPriority="73" w:unhideWhenUsed="0"/>
+    <w:lsdException w:name="Light Shading Accent 6" w:semiHidden="0" w:uiPriority="60" w:unhideWhenUsed="0"/>
+    <w:lsdException w:name="Light List Accent 6" w:semiHidden="0" w:uiPriority="61" w:unhideWhenUsed="0"/>
+    <w:lsdException w:name="Light Grid Accent 6" w:semiHidden="0" w:uiPriority="62" w:unhideWhenUsed="0"/>
+    <w:lsdException w:name="Medium Shading 1 Accent 6" w:semiHidden="0" w:uiPriority="63" w:unhideWhenUsed="0"/>
+    <w:lsdException w:name="Medium Shading 2 Accent 6" w:semiHidden="0" w:uiPriority="64" w:unhideWhenUsed="0"/>
+    <w:lsdException w:name="Medium List 1 Accent 6" w:semiHidden="0" w:uiPriority="65" w:unhideWhenUsed="0"/>
+    <w:lsdException w:name="Medium List 2 Accent 6" w:semiHidden="0" w:uiPriority="66" w:unhideWhenUsed="0"/>
+    <w:lsdException w:name="Medium Grid 1 Accent 6" w:semiHidden="0" w:uiPriority="67" w:unhideWhenUsed="0"/>
+    <w:lsdException w:name="Medium Grid 2 Accent 6" w:semiHidden="0" w:uiPriority="68" w:unhideWhenUsed="0"/>
+    <w:lsdException w:name="Medium Grid 3 Accent 6" w:semiHidden="0" w:uiPriority="69" w:unhideWhenUsed="0"/>
+    <w:lsdException w:name="Dark List Accent 6" w:semiHidden="0" w:uiPriority="70" w:unhideWhenUsed="0"/>
+    <w:lsdException w:name="Colorful Shading Accent 6" w:semiHidden="0" w:uiPriority="71" w:unhideWhenUsed="0"/>
+    <w:lsdException w:name="Colorful List Accent 6" w:semiHidden="0" w:uiPriority="72" w:unhideWhenUsed="0"/>
+    <w:lsdException w:name="Colorful Grid Accent 6" w:semiHidden="0" w:uiPriority="73" w:unhideWhenUsed="0"/>
+    <w:lsdException w:name="Subtle Emphasis" w:semiHidden="0" w:uiPriority="19" w:unhideWhenUsed="0" w:qFormat="1"/>
+    <w:lsdException w:name="Intense Emphasis" w:semiHidden="0" w:uiPriority="21" w:unhideWhenUsed="0" w:qFormat="1"/>
+    <w:lsdException w:name="Subtle Reference" w:semiHidden="0" w:uiPriority="31" w:unhideWhenUsed="0" w:qFormat="1"/>
+    <w:lsdException w:name="Intense Reference" w:semiHidden="0" w:uiPriority="32" w:unhideWhenUsed="0" w:qFormat="1"/>
+    <w:lsdException w:name="Book Title" w:semiHidden="0" w:uiPriority="33" w:unhideWhenUsed="0" w:qFormat="1"/>
+    <w:lsdException w:name="Bibliography" w:uiPriority="37"/>
+    <w:lsdException w:name="TOC Heading" w:uiPriority="39" w:qFormat="1"/>
+  </w:latentStyles>
+  <w:style w:type="paragraph" w:default="1" w:styleId="Normal">
+    <w:name w:val="Normal"/>
     <w:qFormat/>
+  </w:style>
+  <w:style w:type="character" w:default="1" w:styleId="Fontepargpadro">
+    <w:name w:val="Default Paragraph Font"/>
+    <w:uiPriority w:val="1"/>
+    <w:semiHidden/>
+    <w:unhideWhenUsed/>
+  </w:style>
+  <w:style w:type="table" w:default="1" w:styleId="Tabelanormal">
+    <w:name w:val="Normal Table"/>
+    <w:uiPriority w:val="99"/>
+    <w:semiHidden/>
+    <w:unhideWhenUsed/>
     <w:tblPr>
       <w:tblInd w:w="0" w:type="dxa"/>
       <w:tblCellMar>

</xml_diff>